<commit_message>
Restructured repo: Added SeonghyunKim_COMP254Lab1 parent folder
</commit_message>
<xml_diff>
--- a/Lab Assignment 1_F25.docx
+++ b/Lab Assignment 1_F25.docx
@@ -1,6 +1,6 @@
 
 <file path=word/document.xml><?xml version="1.0" encoding="utf-8"?>
-<w:document xmlns:wpc="http://schemas.microsoft.com/office/word/2010/wordprocessingCanvas" xmlns:mc="http://schemas.openxmlformats.org/markup-compatibility/2006" xmlns:o="urn:schemas-microsoft-com:office:office" xmlns:r="http://schemas.openxmlformats.org/officeDocument/2006/relationships" xmlns:m="http://schemas.openxmlformats.org/officeDocument/2006/math" xmlns:v="urn:schemas-microsoft-com:vml" xmlns:wp14="http://schemas.microsoft.com/office/word/2010/wordprocessingDrawing" xmlns:wp="http://schemas.openxmlformats.org/drawingml/2006/wordprocessingDrawing" xmlns:w10="urn:schemas-microsoft-com:office:word" xmlns:w="http://schemas.openxmlformats.org/wordprocessingml/2006/main" xmlns:w14="http://schemas.microsoft.com/office/word/2010/wordml" xmlns:w15="http://schemas.microsoft.com/office/word/2012/wordml" xmlns:wpg="http://schemas.microsoft.com/office/word/2010/wordprocessingGroup" xmlns:wpi="http://schemas.microsoft.com/office/word/2010/wordprocessingInk" xmlns:wne="http://schemas.microsoft.com/office/word/2006/wordml" xmlns:wps="http://schemas.microsoft.com/office/word/2010/wordprocessingShape" mc:Ignorable="w14 w15 wp14">
+<w:document xmlns:wpc="http://schemas.microsoft.com/office/word/2010/wordprocessingCanvas" xmlns:cx="http://schemas.microsoft.com/office/drawing/2014/chartex" xmlns:cx1="http://schemas.microsoft.com/office/drawing/2015/9/8/chartex" xmlns:cx2="http://schemas.microsoft.com/office/drawing/2015/10/21/chartex" xmlns:cx3="http://schemas.microsoft.com/office/drawing/2016/5/9/chartex" xmlns:cx4="http://schemas.microsoft.com/office/drawing/2016/5/10/chartex" xmlns:cx5="http://schemas.microsoft.com/office/drawing/2016/5/11/chartex" xmlns:cx6="http://schemas.microsoft.com/office/drawing/2016/5/12/chartex" xmlns:cx7="http://schemas.microsoft.com/office/drawing/2016/5/13/chartex" xmlns:cx8="http://schemas.microsoft.com/office/drawing/2016/5/14/chartex" xmlns:mc="http://schemas.openxmlformats.org/markup-compatibility/2006" xmlns:aink="http://schemas.microsoft.com/office/drawing/2016/ink" xmlns:am3d="http://schemas.microsoft.com/office/drawing/2017/model3d" xmlns:o="urn:schemas-microsoft-com:office:office" xmlns:oel="http://schemas.microsoft.com/office/2019/extlst" xmlns:r="http://schemas.openxmlformats.org/officeDocument/2006/relationships" xmlns:m="http://schemas.openxmlformats.org/officeDocument/2006/math" xmlns:v="urn:schemas-microsoft-com:vml" xmlns:wp14="http://schemas.microsoft.com/office/word/2010/wordprocessingDrawing" xmlns:wp="http://schemas.openxmlformats.org/drawingml/2006/wordprocessingDrawing" xmlns:w10="urn:schemas-microsoft-com:office:word" xmlns:w="http://schemas.openxmlformats.org/wordprocessingml/2006/main" xmlns:w14="http://schemas.microsoft.com/office/word/2010/wordml" xmlns:w15="http://schemas.microsoft.com/office/word/2012/wordml" xmlns:w16cex="http://schemas.microsoft.com/office/word/2018/wordml/cex" xmlns:w16cid="http://schemas.microsoft.com/office/word/2016/wordml/cid" xmlns:w16="http://schemas.microsoft.com/office/word/2018/wordml" xmlns:w16du="http://schemas.microsoft.com/office/word/2023/wordml/word16du" xmlns:w16sdtdh="http://schemas.microsoft.com/office/word/2020/wordml/sdtdatahash" xmlns:w16sdtfl="http://schemas.microsoft.com/office/word/2024/wordml/sdtformatlock" xmlns:w16se="http://schemas.microsoft.com/office/word/2015/wordml/symex" xmlns:wpg="http://schemas.microsoft.com/office/word/2010/wordprocessingGroup" xmlns:wpi="http://schemas.microsoft.com/office/word/2010/wordprocessingInk" xmlns:wne="http://schemas.microsoft.com/office/word/2006/wordml" xmlns:wps="http://schemas.microsoft.com/office/word/2010/wordprocessingShape" mc:Ignorable="w14 w15 w16se w16cid w16 w16cex w16sdtdh w16sdtfl w16du wp14">
   <w:body>
     <w:p>
       <w:pPr>
@@ -11,8 +11,6 @@
           <w:szCs w:val="28"/>
         </w:rPr>
       </w:pPr>
-      <w:bookmarkStart w:id="0" w:name="_GoBack"/>
-      <w:bookmarkEnd w:id="0"/>
       <w:r>
         <w:rPr>
           <w:b/>
@@ -372,6 +370,7 @@
         </w:rPr>
         <w:t xml:space="preserve">In this exercise, you will use the </w:t>
       </w:r>
+      <w:proofErr w:type="spellStart"/>
       <w:r>
         <w:rPr>
           <w:i/>
@@ -379,6 +378,7 @@
         </w:rPr>
         <w:t>DoublyLinkedList</w:t>
       </w:r>
+      <w:proofErr w:type="spellEnd"/>
       <w:r>
         <w:rPr>
           <w:sz w:val="24"/>
@@ -419,7 +419,21 @@
         <w:rPr>
           <w:sz w:val="24"/>
         </w:rPr>
-        <w:t xml:space="preserve">el nodes, into a single list L′. Write a main method to test the new method. </w:t>
+        <w:t xml:space="preserve">el nodes, into a single list </w:t>
+      </w:r>
+      <w:proofErr w:type="gramStart"/>
+      <w:r>
+        <w:rPr>
+          <w:sz w:val="24"/>
+        </w:rPr>
+        <w:t>L′.</w:t>
+      </w:r>
+      <w:proofErr w:type="gramEnd"/>
+      <w:r>
+        <w:rPr>
+          <w:sz w:val="24"/>
+        </w:rPr>
+        <w:t xml:space="preserve"> Write a main method to test the new method. </w:t>
       </w:r>
       <w:r>
         <w:rPr>
@@ -613,6 +627,7 @@
         </w:rPr>
         <w:t xml:space="preserve"> </w:t>
       </w:r>
+      <w:proofErr w:type="spellStart"/>
       <w:r>
         <w:rPr>
           <w:i/>
@@ -621,6 +636,7 @@
         </w:rPr>
         <w:t>SinglyLinkedList</w:t>
       </w:r>
+      <w:proofErr w:type="spellEnd"/>
       <w:r>
         <w:rPr>
           <w:sz w:val="24"/>
@@ -951,6 +967,7 @@
         </w:rPr>
         <w:t xml:space="preserve"> </w:t>
       </w:r>
+      <w:proofErr w:type="gramStart"/>
       <w:r>
         <w:rPr>
           <w:i/>
@@ -959,6 +976,7 @@
         </w:rPr>
         <w:t>clone(</w:t>
       </w:r>
+      <w:proofErr w:type="gramEnd"/>
       <w:r>
         <w:rPr>
           <w:i/>
@@ -1075,6 +1093,7 @@
         </w:rPr>
         <w:t xml:space="preserve">lone method in </w:t>
       </w:r>
+      <w:proofErr w:type="spellStart"/>
       <w:r>
         <w:rPr>
           <w:i/>
@@ -1083,6 +1102,7 @@
         </w:rPr>
         <w:t>SinglyLinkedList</w:t>
       </w:r>
+      <w:proofErr w:type="spellEnd"/>
       <w:r>
         <w:rPr>
           <w:sz w:val="24"/>
@@ -1097,12 +1117,21 @@
         </w:rPr>
         <w:t xml:space="preserve">class, </w:t>
       </w:r>
-      <w:r>
-        <w:rPr>
-          <w:sz w:val="24"/>
-          <w:szCs w:val="24"/>
-        </w:rPr>
-        <w:t>Make sure</w:t>
+      <w:proofErr w:type="gramStart"/>
+      <w:r>
+        <w:rPr>
+          <w:sz w:val="24"/>
+          <w:szCs w:val="24"/>
+        </w:rPr>
+        <w:t>Make</w:t>
+      </w:r>
+      <w:proofErr w:type="gramEnd"/>
+      <w:r>
+        <w:rPr>
+          <w:sz w:val="24"/>
+          <w:szCs w:val="24"/>
+        </w:rPr>
+        <w:t xml:space="preserve"> sure</w:t>
       </w:r>
       <w:r>
         <w:rPr>
@@ -1182,7 +1211,6 @@
         <w:tc>
           <w:tcPr>
             <w:tcW w:w="4693" w:type="dxa"/>
-            <w:shd w:val="clear" w:color="auto" w:fill="auto"/>
           </w:tcPr>
           <w:p>
             <w:pPr>
@@ -1257,7 +1285,6 @@
         <w:tc>
           <w:tcPr>
             <w:tcW w:w="4657" w:type="dxa"/>
-            <w:shd w:val="clear" w:color="auto" w:fill="auto"/>
           </w:tcPr>
           <w:p>
             <w:pPr>
@@ -1288,7 +1315,6 @@
         <w:tc>
           <w:tcPr>
             <w:tcW w:w="4693" w:type="dxa"/>
-            <w:shd w:val="clear" w:color="auto" w:fill="auto"/>
           </w:tcPr>
           <w:p>
             <w:pPr>
@@ -1335,7 +1361,6 @@
         <w:tc>
           <w:tcPr>
             <w:tcW w:w="4657" w:type="dxa"/>
-            <w:shd w:val="clear" w:color="auto" w:fill="auto"/>
           </w:tcPr>
           <w:p>
             <w:pPr>
@@ -1382,7 +1407,6 @@
         <w:tc>
           <w:tcPr>
             <w:tcW w:w="4693" w:type="dxa"/>
-            <w:shd w:val="clear" w:color="auto" w:fill="auto"/>
           </w:tcPr>
           <w:p>
             <w:pPr>
@@ -1406,7 +1430,6 @@
         <w:tc>
           <w:tcPr>
             <w:tcW w:w="4657" w:type="dxa"/>
-            <w:shd w:val="clear" w:color="auto" w:fill="auto"/>
           </w:tcPr>
           <w:p>
             <w:pPr>
@@ -1549,6 +1572,7 @@
         </w:rPr>
         <w:t xml:space="preserve">Example: </w:t>
       </w:r>
+      <w:proofErr w:type="spellStart"/>
       <w:r>
         <w:rPr>
           <w:b/>
@@ -1581,6 +1605,7 @@
         </w:rPr>
         <w:t>mith</w:t>
       </w:r>
+      <w:proofErr w:type="spellEnd"/>
       <w:r>
         <w:rPr>
           <w:b/>
@@ -1732,6 +1757,7 @@
           <w:szCs w:val="24"/>
         </w:rPr>
       </w:pPr>
+      <w:proofErr w:type="spellStart"/>
       <w:r>
         <w:rPr>
           <w:b/>
@@ -1746,7 +1772,16 @@
           <w:sz w:val="24"/>
           <w:szCs w:val="24"/>
         </w:rPr>
-        <w:t>ullname_</w:t>
+        <w:t>ullname</w:t>
+      </w:r>
+      <w:proofErr w:type="spellEnd"/>
+      <w:r>
+        <w:rPr>
+          <w:b/>
+          <w:sz w:val="24"/>
+          <w:szCs w:val="24"/>
+        </w:rPr>
+        <w:t>_</w:t>
       </w:r>
       <w:r>
         <w:rPr>
@@ -1804,6 +1839,7 @@
         </w:rPr>
         <w:t xml:space="preserve">Example: </w:t>
       </w:r>
+      <w:proofErr w:type="spellStart"/>
       <w:r>
         <w:rPr>
           <w:b/>
@@ -1836,6 +1872,7 @@
         </w:rPr>
         <w:t>mith</w:t>
       </w:r>
+      <w:proofErr w:type="spellEnd"/>
       <w:r>
         <w:rPr>
           <w:b/>
@@ -1950,7 +1987,7 @@
 </file>
 
 <file path=word/endnotes.xml><?xml version="1.0" encoding="utf-8"?>
-<w:endnotes xmlns:wpc="http://schemas.microsoft.com/office/word/2010/wordprocessingCanvas" xmlns:mc="http://schemas.openxmlformats.org/markup-compatibility/2006" xmlns:o="urn:schemas-microsoft-com:office:office" xmlns:r="http://schemas.openxmlformats.org/officeDocument/2006/relationships" xmlns:m="http://schemas.openxmlformats.org/officeDocument/2006/math" xmlns:v="urn:schemas-microsoft-com:vml" xmlns:wp14="http://schemas.microsoft.com/office/word/2010/wordprocessingDrawing" xmlns:wp="http://schemas.openxmlformats.org/drawingml/2006/wordprocessingDrawing" xmlns:w10="urn:schemas-microsoft-com:office:word" xmlns:w="http://schemas.openxmlformats.org/wordprocessingml/2006/main" xmlns:w14="http://schemas.microsoft.com/office/word/2010/wordml" xmlns:w15="http://schemas.microsoft.com/office/word/2012/wordml" xmlns:wpg="http://schemas.microsoft.com/office/word/2010/wordprocessingGroup" xmlns:wpi="http://schemas.microsoft.com/office/word/2010/wordprocessingInk" xmlns:wne="http://schemas.microsoft.com/office/word/2006/wordml" xmlns:wps="http://schemas.microsoft.com/office/word/2010/wordprocessingShape" mc:Ignorable="w14 w15 wp14">
+<w:endnotes xmlns:wpc="http://schemas.microsoft.com/office/word/2010/wordprocessingCanvas" xmlns:cx="http://schemas.microsoft.com/office/drawing/2014/chartex" xmlns:cx1="http://schemas.microsoft.com/office/drawing/2015/9/8/chartex" xmlns:cx2="http://schemas.microsoft.com/office/drawing/2015/10/21/chartex" xmlns:cx3="http://schemas.microsoft.com/office/drawing/2016/5/9/chartex" xmlns:cx4="http://schemas.microsoft.com/office/drawing/2016/5/10/chartex" xmlns:cx5="http://schemas.microsoft.com/office/drawing/2016/5/11/chartex" xmlns:cx6="http://schemas.microsoft.com/office/drawing/2016/5/12/chartex" xmlns:cx7="http://schemas.microsoft.com/office/drawing/2016/5/13/chartex" xmlns:cx8="http://schemas.microsoft.com/office/drawing/2016/5/14/chartex" xmlns:mc="http://schemas.openxmlformats.org/markup-compatibility/2006" xmlns:aink="http://schemas.microsoft.com/office/drawing/2016/ink" xmlns:am3d="http://schemas.microsoft.com/office/drawing/2017/model3d" xmlns:o="urn:schemas-microsoft-com:office:office" xmlns:oel="http://schemas.microsoft.com/office/2019/extlst" xmlns:r="http://schemas.openxmlformats.org/officeDocument/2006/relationships" xmlns:m="http://schemas.openxmlformats.org/officeDocument/2006/math" xmlns:v="urn:schemas-microsoft-com:vml" xmlns:wp14="http://schemas.microsoft.com/office/word/2010/wordprocessingDrawing" xmlns:wp="http://schemas.openxmlformats.org/drawingml/2006/wordprocessingDrawing" xmlns:w10="urn:schemas-microsoft-com:office:word" xmlns:w="http://schemas.openxmlformats.org/wordprocessingml/2006/main" xmlns:w14="http://schemas.microsoft.com/office/word/2010/wordml" xmlns:w15="http://schemas.microsoft.com/office/word/2012/wordml" xmlns:w16cex="http://schemas.microsoft.com/office/word/2018/wordml/cex" xmlns:w16cid="http://schemas.microsoft.com/office/word/2016/wordml/cid" xmlns:w16="http://schemas.microsoft.com/office/word/2018/wordml" xmlns:w16du="http://schemas.microsoft.com/office/word/2023/wordml/word16du" xmlns:w16sdtdh="http://schemas.microsoft.com/office/word/2020/wordml/sdtdatahash" xmlns:w16sdtfl="http://schemas.microsoft.com/office/word/2024/wordml/sdtformatlock" xmlns:w16se="http://schemas.microsoft.com/office/word/2015/wordml/symex" xmlns:wpg="http://schemas.microsoft.com/office/word/2010/wordprocessingGroup" xmlns:wpi="http://schemas.microsoft.com/office/word/2010/wordprocessingInk" xmlns:wne="http://schemas.microsoft.com/office/word/2006/wordml" xmlns:wps="http://schemas.microsoft.com/office/word/2010/wordprocessingShape" mc:Ignorable="w14 w15 w16se w16cid w16 w16cex w16sdtdh w16sdtfl w16du wp14">
   <w:endnote w:type="separator" w:id="-1">
     <w:p>
       <w:r>
@@ -1969,7 +2006,7 @@
 </file>
 
 <file path=word/footer1.xml><?xml version="1.0" encoding="utf-8"?>
-<w:ftr xmlns:wpc="http://schemas.microsoft.com/office/word/2010/wordprocessingCanvas" xmlns:mc="http://schemas.openxmlformats.org/markup-compatibility/2006" xmlns:o="urn:schemas-microsoft-com:office:office" xmlns:r="http://schemas.openxmlformats.org/officeDocument/2006/relationships" xmlns:m="http://schemas.openxmlformats.org/officeDocument/2006/math" xmlns:v="urn:schemas-microsoft-com:vml" xmlns:wp14="http://schemas.microsoft.com/office/word/2010/wordprocessingDrawing" xmlns:wp="http://schemas.openxmlformats.org/drawingml/2006/wordprocessingDrawing" xmlns:w10="urn:schemas-microsoft-com:office:word" xmlns:w="http://schemas.openxmlformats.org/wordprocessingml/2006/main" xmlns:w14="http://schemas.microsoft.com/office/word/2010/wordml" xmlns:w15="http://schemas.microsoft.com/office/word/2012/wordml" xmlns:wpg="http://schemas.microsoft.com/office/word/2010/wordprocessingGroup" xmlns:wpi="http://schemas.microsoft.com/office/word/2010/wordprocessingInk" xmlns:wne="http://schemas.microsoft.com/office/word/2006/wordml" xmlns:wps="http://schemas.microsoft.com/office/word/2010/wordprocessingShape" mc:Ignorable="w14 w15 wp14">
+<w:ftr xmlns:wpc="http://schemas.microsoft.com/office/word/2010/wordprocessingCanvas" xmlns:cx="http://schemas.microsoft.com/office/drawing/2014/chartex" xmlns:cx1="http://schemas.microsoft.com/office/drawing/2015/9/8/chartex" xmlns:cx2="http://schemas.microsoft.com/office/drawing/2015/10/21/chartex" xmlns:cx3="http://schemas.microsoft.com/office/drawing/2016/5/9/chartex" xmlns:cx4="http://schemas.microsoft.com/office/drawing/2016/5/10/chartex" xmlns:cx5="http://schemas.microsoft.com/office/drawing/2016/5/11/chartex" xmlns:cx6="http://schemas.microsoft.com/office/drawing/2016/5/12/chartex" xmlns:cx7="http://schemas.microsoft.com/office/drawing/2016/5/13/chartex" xmlns:cx8="http://schemas.microsoft.com/office/drawing/2016/5/14/chartex" xmlns:mc="http://schemas.openxmlformats.org/markup-compatibility/2006" xmlns:aink="http://schemas.microsoft.com/office/drawing/2016/ink" xmlns:am3d="http://schemas.microsoft.com/office/drawing/2017/model3d" xmlns:o="urn:schemas-microsoft-com:office:office" xmlns:oel="http://schemas.microsoft.com/office/2019/extlst" xmlns:r="http://schemas.openxmlformats.org/officeDocument/2006/relationships" xmlns:m="http://schemas.openxmlformats.org/officeDocument/2006/math" xmlns:v="urn:schemas-microsoft-com:vml" xmlns:wp14="http://schemas.microsoft.com/office/word/2010/wordprocessingDrawing" xmlns:wp="http://schemas.openxmlformats.org/drawingml/2006/wordprocessingDrawing" xmlns:w10="urn:schemas-microsoft-com:office:word" xmlns:w="http://schemas.openxmlformats.org/wordprocessingml/2006/main" xmlns:w14="http://schemas.microsoft.com/office/word/2010/wordml" xmlns:w15="http://schemas.microsoft.com/office/word/2012/wordml" xmlns:w16cex="http://schemas.microsoft.com/office/word/2018/wordml/cex" xmlns:w16cid="http://schemas.microsoft.com/office/word/2016/wordml/cid" xmlns:w16="http://schemas.microsoft.com/office/word/2018/wordml" xmlns:w16du="http://schemas.microsoft.com/office/word/2023/wordml/word16du" xmlns:w16sdtdh="http://schemas.microsoft.com/office/word/2020/wordml/sdtdatahash" xmlns:w16sdtfl="http://schemas.microsoft.com/office/word/2024/wordml/sdtformatlock" xmlns:w16se="http://schemas.microsoft.com/office/word/2015/wordml/symex" xmlns:wpg="http://schemas.microsoft.com/office/word/2010/wordprocessingGroup" xmlns:wpi="http://schemas.microsoft.com/office/word/2010/wordprocessingInk" xmlns:wne="http://schemas.microsoft.com/office/word/2006/wordml" xmlns:wps="http://schemas.microsoft.com/office/word/2010/wordprocessingShape" mc:Ignorable="w14 w15 w16se w16cid w16 w16cex w16sdtdh w16sdtfl w16du wp14">
   <w:p>
     <w:pPr>
       <w:pStyle w:val="Footer"/>
@@ -1979,7 +2016,7 @@
 </file>
 
 <file path=word/footer2.xml><?xml version="1.0" encoding="utf-8"?>
-<w:ftr xmlns:wpc="http://schemas.microsoft.com/office/word/2010/wordprocessingCanvas" xmlns:mc="http://schemas.openxmlformats.org/markup-compatibility/2006" xmlns:o="urn:schemas-microsoft-com:office:office" xmlns:r="http://schemas.openxmlformats.org/officeDocument/2006/relationships" xmlns:m="http://schemas.openxmlformats.org/officeDocument/2006/math" xmlns:v="urn:schemas-microsoft-com:vml" xmlns:wp14="http://schemas.microsoft.com/office/word/2010/wordprocessingDrawing" xmlns:wp="http://schemas.openxmlformats.org/drawingml/2006/wordprocessingDrawing" xmlns:w10="urn:schemas-microsoft-com:office:word" xmlns:w="http://schemas.openxmlformats.org/wordprocessingml/2006/main" xmlns:w14="http://schemas.microsoft.com/office/word/2010/wordml" xmlns:w15="http://schemas.microsoft.com/office/word/2012/wordml" xmlns:wpg="http://schemas.microsoft.com/office/word/2010/wordprocessingGroup" xmlns:wpi="http://schemas.microsoft.com/office/word/2010/wordprocessingInk" xmlns:wne="http://schemas.microsoft.com/office/word/2006/wordml" xmlns:wps="http://schemas.microsoft.com/office/word/2010/wordprocessingShape" mc:Ignorable="w14 w15 wp14">
+<w:ftr xmlns:wpc="http://schemas.microsoft.com/office/word/2010/wordprocessingCanvas" xmlns:cx="http://schemas.microsoft.com/office/drawing/2014/chartex" xmlns:cx1="http://schemas.microsoft.com/office/drawing/2015/9/8/chartex" xmlns:cx2="http://schemas.microsoft.com/office/drawing/2015/10/21/chartex" xmlns:cx3="http://schemas.microsoft.com/office/drawing/2016/5/9/chartex" xmlns:cx4="http://schemas.microsoft.com/office/drawing/2016/5/10/chartex" xmlns:cx5="http://schemas.microsoft.com/office/drawing/2016/5/11/chartex" xmlns:cx6="http://schemas.microsoft.com/office/drawing/2016/5/12/chartex" xmlns:cx7="http://schemas.microsoft.com/office/drawing/2016/5/13/chartex" xmlns:cx8="http://schemas.microsoft.com/office/drawing/2016/5/14/chartex" xmlns:mc="http://schemas.openxmlformats.org/markup-compatibility/2006" xmlns:aink="http://schemas.microsoft.com/office/drawing/2016/ink" xmlns:am3d="http://schemas.microsoft.com/office/drawing/2017/model3d" xmlns:o="urn:schemas-microsoft-com:office:office" xmlns:oel="http://schemas.microsoft.com/office/2019/extlst" xmlns:r="http://schemas.openxmlformats.org/officeDocument/2006/relationships" xmlns:m="http://schemas.openxmlformats.org/officeDocument/2006/math" xmlns:v="urn:schemas-microsoft-com:vml" xmlns:wp14="http://schemas.microsoft.com/office/word/2010/wordprocessingDrawing" xmlns:wp="http://schemas.openxmlformats.org/drawingml/2006/wordprocessingDrawing" xmlns:w10="urn:schemas-microsoft-com:office:word" xmlns:w="http://schemas.openxmlformats.org/wordprocessingml/2006/main" xmlns:w14="http://schemas.microsoft.com/office/word/2010/wordml" xmlns:w15="http://schemas.microsoft.com/office/word/2012/wordml" xmlns:w16cex="http://schemas.microsoft.com/office/word/2018/wordml/cex" xmlns:w16cid="http://schemas.microsoft.com/office/word/2016/wordml/cid" xmlns:w16="http://schemas.microsoft.com/office/word/2018/wordml" xmlns:w16du="http://schemas.microsoft.com/office/word/2023/wordml/word16du" xmlns:w16sdtdh="http://schemas.microsoft.com/office/word/2020/wordml/sdtdatahash" xmlns:w16sdtfl="http://schemas.microsoft.com/office/word/2024/wordml/sdtformatlock" xmlns:w16se="http://schemas.microsoft.com/office/word/2015/wordml/symex" xmlns:wpg="http://schemas.microsoft.com/office/word/2010/wordprocessingGroup" xmlns:wpi="http://schemas.microsoft.com/office/word/2010/wordprocessingInk" xmlns:wne="http://schemas.microsoft.com/office/word/2006/wordml" xmlns:wps="http://schemas.microsoft.com/office/word/2010/wordprocessingShape" mc:Ignorable="w14 w15 w16se w16cid w16 w16cex w16sdtdh w16sdtfl w16du wp14">
   <w:p>
     <w:pPr>
       <w:pStyle w:val="Footer"/>
@@ -2125,7 +2162,7 @@
 </file>
 
 <file path=word/footer3.xml><?xml version="1.0" encoding="utf-8"?>
-<w:ftr xmlns:wpc="http://schemas.microsoft.com/office/word/2010/wordprocessingCanvas" xmlns:mc="http://schemas.openxmlformats.org/markup-compatibility/2006" xmlns:o="urn:schemas-microsoft-com:office:office" xmlns:r="http://schemas.openxmlformats.org/officeDocument/2006/relationships" xmlns:m="http://schemas.openxmlformats.org/officeDocument/2006/math" xmlns:v="urn:schemas-microsoft-com:vml" xmlns:wp14="http://schemas.microsoft.com/office/word/2010/wordprocessingDrawing" xmlns:wp="http://schemas.openxmlformats.org/drawingml/2006/wordprocessingDrawing" xmlns:w10="urn:schemas-microsoft-com:office:word" xmlns:w="http://schemas.openxmlformats.org/wordprocessingml/2006/main" xmlns:w14="http://schemas.microsoft.com/office/word/2010/wordml" xmlns:w15="http://schemas.microsoft.com/office/word/2012/wordml" xmlns:wpg="http://schemas.microsoft.com/office/word/2010/wordprocessingGroup" xmlns:wpi="http://schemas.microsoft.com/office/word/2010/wordprocessingInk" xmlns:wne="http://schemas.microsoft.com/office/word/2006/wordml" xmlns:wps="http://schemas.microsoft.com/office/word/2010/wordprocessingShape" mc:Ignorable="w14 w15 wp14">
+<w:ftr xmlns:wpc="http://schemas.microsoft.com/office/word/2010/wordprocessingCanvas" xmlns:cx="http://schemas.microsoft.com/office/drawing/2014/chartex" xmlns:cx1="http://schemas.microsoft.com/office/drawing/2015/9/8/chartex" xmlns:cx2="http://schemas.microsoft.com/office/drawing/2015/10/21/chartex" xmlns:cx3="http://schemas.microsoft.com/office/drawing/2016/5/9/chartex" xmlns:cx4="http://schemas.microsoft.com/office/drawing/2016/5/10/chartex" xmlns:cx5="http://schemas.microsoft.com/office/drawing/2016/5/11/chartex" xmlns:cx6="http://schemas.microsoft.com/office/drawing/2016/5/12/chartex" xmlns:cx7="http://schemas.microsoft.com/office/drawing/2016/5/13/chartex" xmlns:cx8="http://schemas.microsoft.com/office/drawing/2016/5/14/chartex" xmlns:mc="http://schemas.openxmlformats.org/markup-compatibility/2006" xmlns:aink="http://schemas.microsoft.com/office/drawing/2016/ink" xmlns:am3d="http://schemas.microsoft.com/office/drawing/2017/model3d" xmlns:o="urn:schemas-microsoft-com:office:office" xmlns:oel="http://schemas.microsoft.com/office/2019/extlst" xmlns:r="http://schemas.openxmlformats.org/officeDocument/2006/relationships" xmlns:m="http://schemas.openxmlformats.org/officeDocument/2006/math" xmlns:v="urn:schemas-microsoft-com:vml" xmlns:wp14="http://schemas.microsoft.com/office/word/2010/wordprocessingDrawing" xmlns:wp="http://schemas.openxmlformats.org/drawingml/2006/wordprocessingDrawing" xmlns:w10="urn:schemas-microsoft-com:office:word" xmlns:w="http://schemas.openxmlformats.org/wordprocessingml/2006/main" xmlns:w14="http://schemas.microsoft.com/office/word/2010/wordml" xmlns:w15="http://schemas.microsoft.com/office/word/2012/wordml" xmlns:w16cex="http://schemas.microsoft.com/office/word/2018/wordml/cex" xmlns:w16cid="http://schemas.microsoft.com/office/word/2016/wordml/cid" xmlns:w16="http://schemas.microsoft.com/office/word/2018/wordml" xmlns:w16du="http://schemas.microsoft.com/office/word/2023/wordml/word16du" xmlns:w16sdtdh="http://schemas.microsoft.com/office/word/2020/wordml/sdtdatahash" xmlns:w16sdtfl="http://schemas.microsoft.com/office/word/2024/wordml/sdtformatlock" xmlns:w16se="http://schemas.microsoft.com/office/word/2015/wordml/symex" xmlns:wpg="http://schemas.microsoft.com/office/word/2010/wordprocessingGroup" xmlns:wpi="http://schemas.microsoft.com/office/word/2010/wordprocessingInk" xmlns:wne="http://schemas.microsoft.com/office/word/2006/wordml" xmlns:wps="http://schemas.microsoft.com/office/word/2010/wordprocessingShape" mc:Ignorable="w14 w15 w16se w16cid w16 w16cex w16sdtdh w16sdtfl w16du wp14">
   <w:p>
     <w:pPr>
       <w:pStyle w:val="Footer"/>
@@ -2135,7 +2172,7 @@
 </file>
 
 <file path=word/footnotes.xml><?xml version="1.0" encoding="utf-8"?>
-<w:footnotes xmlns:wpc="http://schemas.microsoft.com/office/word/2010/wordprocessingCanvas" xmlns:mc="http://schemas.openxmlformats.org/markup-compatibility/2006" xmlns:o="urn:schemas-microsoft-com:office:office" xmlns:r="http://schemas.openxmlformats.org/officeDocument/2006/relationships" xmlns:m="http://schemas.openxmlformats.org/officeDocument/2006/math" xmlns:v="urn:schemas-microsoft-com:vml" xmlns:wp14="http://schemas.microsoft.com/office/word/2010/wordprocessingDrawing" xmlns:wp="http://schemas.openxmlformats.org/drawingml/2006/wordprocessingDrawing" xmlns:w10="urn:schemas-microsoft-com:office:word" xmlns:w="http://schemas.openxmlformats.org/wordprocessingml/2006/main" xmlns:w14="http://schemas.microsoft.com/office/word/2010/wordml" xmlns:w15="http://schemas.microsoft.com/office/word/2012/wordml" xmlns:wpg="http://schemas.microsoft.com/office/word/2010/wordprocessingGroup" xmlns:wpi="http://schemas.microsoft.com/office/word/2010/wordprocessingInk" xmlns:wne="http://schemas.microsoft.com/office/word/2006/wordml" xmlns:wps="http://schemas.microsoft.com/office/word/2010/wordprocessingShape" mc:Ignorable="w14 w15 wp14">
+<w:footnotes xmlns:wpc="http://schemas.microsoft.com/office/word/2010/wordprocessingCanvas" xmlns:cx="http://schemas.microsoft.com/office/drawing/2014/chartex" xmlns:cx1="http://schemas.microsoft.com/office/drawing/2015/9/8/chartex" xmlns:cx2="http://schemas.microsoft.com/office/drawing/2015/10/21/chartex" xmlns:cx3="http://schemas.microsoft.com/office/drawing/2016/5/9/chartex" xmlns:cx4="http://schemas.microsoft.com/office/drawing/2016/5/10/chartex" xmlns:cx5="http://schemas.microsoft.com/office/drawing/2016/5/11/chartex" xmlns:cx6="http://schemas.microsoft.com/office/drawing/2016/5/12/chartex" xmlns:cx7="http://schemas.microsoft.com/office/drawing/2016/5/13/chartex" xmlns:cx8="http://schemas.microsoft.com/office/drawing/2016/5/14/chartex" xmlns:mc="http://schemas.openxmlformats.org/markup-compatibility/2006" xmlns:aink="http://schemas.microsoft.com/office/drawing/2016/ink" xmlns:am3d="http://schemas.microsoft.com/office/drawing/2017/model3d" xmlns:o="urn:schemas-microsoft-com:office:office" xmlns:oel="http://schemas.microsoft.com/office/2019/extlst" xmlns:r="http://schemas.openxmlformats.org/officeDocument/2006/relationships" xmlns:m="http://schemas.openxmlformats.org/officeDocument/2006/math" xmlns:v="urn:schemas-microsoft-com:vml" xmlns:wp14="http://schemas.microsoft.com/office/word/2010/wordprocessingDrawing" xmlns:wp="http://schemas.openxmlformats.org/drawingml/2006/wordprocessingDrawing" xmlns:w10="urn:schemas-microsoft-com:office:word" xmlns:w="http://schemas.openxmlformats.org/wordprocessingml/2006/main" xmlns:w14="http://schemas.microsoft.com/office/word/2010/wordml" xmlns:w15="http://schemas.microsoft.com/office/word/2012/wordml" xmlns:w16cex="http://schemas.microsoft.com/office/word/2018/wordml/cex" xmlns:w16cid="http://schemas.microsoft.com/office/word/2016/wordml/cid" xmlns:w16="http://schemas.microsoft.com/office/word/2018/wordml" xmlns:w16du="http://schemas.microsoft.com/office/word/2023/wordml/word16du" xmlns:w16sdtdh="http://schemas.microsoft.com/office/word/2020/wordml/sdtdatahash" xmlns:w16sdtfl="http://schemas.microsoft.com/office/word/2024/wordml/sdtformatlock" xmlns:w16se="http://schemas.microsoft.com/office/word/2015/wordml/symex" xmlns:wpg="http://schemas.microsoft.com/office/word/2010/wordprocessingGroup" xmlns:wpi="http://schemas.microsoft.com/office/word/2010/wordprocessingInk" xmlns:wne="http://schemas.microsoft.com/office/word/2006/wordml" xmlns:wps="http://schemas.microsoft.com/office/word/2010/wordprocessingShape" mc:Ignorable="w14 w15 w16se w16cid w16 w16cex w16sdtdh w16sdtfl w16du wp14">
   <w:footnote w:type="separator" w:id="-1">
     <w:p>
       <w:r>
@@ -2154,7 +2191,7 @@
 </file>
 
 <file path=word/header1.xml><?xml version="1.0" encoding="utf-8"?>
-<w:hdr xmlns:wpc="http://schemas.microsoft.com/office/word/2010/wordprocessingCanvas" xmlns:mc="http://schemas.openxmlformats.org/markup-compatibility/2006" xmlns:o="urn:schemas-microsoft-com:office:office" xmlns:r="http://schemas.openxmlformats.org/officeDocument/2006/relationships" xmlns:m="http://schemas.openxmlformats.org/officeDocument/2006/math" xmlns:v="urn:schemas-microsoft-com:vml" xmlns:wp14="http://schemas.microsoft.com/office/word/2010/wordprocessingDrawing" xmlns:wp="http://schemas.openxmlformats.org/drawingml/2006/wordprocessingDrawing" xmlns:w10="urn:schemas-microsoft-com:office:word" xmlns:w="http://schemas.openxmlformats.org/wordprocessingml/2006/main" xmlns:w14="http://schemas.microsoft.com/office/word/2010/wordml" xmlns:w15="http://schemas.microsoft.com/office/word/2012/wordml" xmlns:wpg="http://schemas.microsoft.com/office/word/2010/wordprocessingGroup" xmlns:wpi="http://schemas.microsoft.com/office/word/2010/wordprocessingInk" xmlns:wne="http://schemas.microsoft.com/office/word/2006/wordml" xmlns:wps="http://schemas.microsoft.com/office/word/2010/wordprocessingShape" mc:Ignorable="w14 w15 wp14">
+<w:hdr xmlns:wpc="http://schemas.microsoft.com/office/word/2010/wordprocessingCanvas" xmlns:cx="http://schemas.microsoft.com/office/drawing/2014/chartex" xmlns:cx1="http://schemas.microsoft.com/office/drawing/2015/9/8/chartex" xmlns:cx2="http://schemas.microsoft.com/office/drawing/2015/10/21/chartex" xmlns:cx3="http://schemas.microsoft.com/office/drawing/2016/5/9/chartex" xmlns:cx4="http://schemas.microsoft.com/office/drawing/2016/5/10/chartex" xmlns:cx5="http://schemas.microsoft.com/office/drawing/2016/5/11/chartex" xmlns:cx6="http://schemas.microsoft.com/office/drawing/2016/5/12/chartex" xmlns:cx7="http://schemas.microsoft.com/office/drawing/2016/5/13/chartex" xmlns:cx8="http://schemas.microsoft.com/office/drawing/2016/5/14/chartex" xmlns:mc="http://schemas.openxmlformats.org/markup-compatibility/2006" xmlns:aink="http://schemas.microsoft.com/office/drawing/2016/ink" xmlns:am3d="http://schemas.microsoft.com/office/drawing/2017/model3d" xmlns:o="urn:schemas-microsoft-com:office:office" xmlns:oel="http://schemas.microsoft.com/office/2019/extlst" xmlns:r="http://schemas.openxmlformats.org/officeDocument/2006/relationships" xmlns:m="http://schemas.openxmlformats.org/officeDocument/2006/math" xmlns:v="urn:schemas-microsoft-com:vml" xmlns:wp14="http://schemas.microsoft.com/office/word/2010/wordprocessingDrawing" xmlns:wp="http://schemas.openxmlformats.org/drawingml/2006/wordprocessingDrawing" xmlns:w10="urn:schemas-microsoft-com:office:word" xmlns:w="http://schemas.openxmlformats.org/wordprocessingml/2006/main" xmlns:w14="http://schemas.microsoft.com/office/word/2010/wordml" xmlns:w15="http://schemas.microsoft.com/office/word/2012/wordml" xmlns:w16cex="http://schemas.microsoft.com/office/word/2018/wordml/cex" xmlns:w16cid="http://schemas.microsoft.com/office/word/2016/wordml/cid" xmlns:w16="http://schemas.microsoft.com/office/word/2018/wordml" xmlns:w16du="http://schemas.microsoft.com/office/word/2023/wordml/word16du" xmlns:w16sdtdh="http://schemas.microsoft.com/office/word/2020/wordml/sdtdatahash" xmlns:w16sdtfl="http://schemas.microsoft.com/office/word/2024/wordml/sdtformatlock" xmlns:w16se="http://schemas.microsoft.com/office/word/2015/wordml/symex" xmlns:wpg="http://schemas.microsoft.com/office/word/2010/wordprocessingGroup" xmlns:wpi="http://schemas.microsoft.com/office/word/2010/wordprocessingInk" xmlns:wne="http://schemas.microsoft.com/office/word/2006/wordml" xmlns:wps="http://schemas.microsoft.com/office/word/2010/wordprocessingShape" mc:Ignorable="w14 w15 w16se w16cid w16 w16cex w16sdtdh w16sdtfl w16du wp14">
   <w:p>
     <w:pPr>
       <w:pStyle w:val="Header"/>
@@ -2164,7 +2201,7 @@
 </file>
 
 <file path=word/header2.xml><?xml version="1.0" encoding="utf-8"?>
-<w:hdr xmlns:wpc="http://schemas.microsoft.com/office/word/2010/wordprocessingCanvas" xmlns:mc="http://schemas.openxmlformats.org/markup-compatibility/2006" xmlns:o="urn:schemas-microsoft-com:office:office" xmlns:r="http://schemas.openxmlformats.org/officeDocument/2006/relationships" xmlns:m="http://schemas.openxmlformats.org/officeDocument/2006/math" xmlns:v="urn:schemas-microsoft-com:vml" xmlns:wp14="http://schemas.microsoft.com/office/word/2010/wordprocessingDrawing" xmlns:wp="http://schemas.openxmlformats.org/drawingml/2006/wordprocessingDrawing" xmlns:w10="urn:schemas-microsoft-com:office:word" xmlns:w="http://schemas.openxmlformats.org/wordprocessingml/2006/main" xmlns:w14="http://schemas.microsoft.com/office/word/2010/wordml" xmlns:w15="http://schemas.microsoft.com/office/word/2012/wordml" xmlns:wpg="http://schemas.microsoft.com/office/word/2010/wordprocessingGroup" xmlns:wpi="http://schemas.microsoft.com/office/word/2010/wordprocessingInk" xmlns:wne="http://schemas.microsoft.com/office/word/2006/wordml" xmlns:wps="http://schemas.microsoft.com/office/word/2010/wordprocessingShape" mc:Ignorable="w14 w15 wp14">
+<w:hdr xmlns:wpc="http://schemas.microsoft.com/office/word/2010/wordprocessingCanvas" xmlns:cx="http://schemas.microsoft.com/office/drawing/2014/chartex" xmlns:cx1="http://schemas.microsoft.com/office/drawing/2015/9/8/chartex" xmlns:cx2="http://schemas.microsoft.com/office/drawing/2015/10/21/chartex" xmlns:cx3="http://schemas.microsoft.com/office/drawing/2016/5/9/chartex" xmlns:cx4="http://schemas.microsoft.com/office/drawing/2016/5/10/chartex" xmlns:cx5="http://schemas.microsoft.com/office/drawing/2016/5/11/chartex" xmlns:cx6="http://schemas.microsoft.com/office/drawing/2016/5/12/chartex" xmlns:cx7="http://schemas.microsoft.com/office/drawing/2016/5/13/chartex" xmlns:cx8="http://schemas.microsoft.com/office/drawing/2016/5/14/chartex" xmlns:mc="http://schemas.openxmlformats.org/markup-compatibility/2006" xmlns:aink="http://schemas.microsoft.com/office/drawing/2016/ink" xmlns:am3d="http://schemas.microsoft.com/office/drawing/2017/model3d" xmlns:o="urn:schemas-microsoft-com:office:office" xmlns:oel="http://schemas.microsoft.com/office/2019/extlst" xmlns:r="http://schemas.openxmlformats.org/officeDocument/2006/relationships" xmlns:m="http://schemas.openxmlformats.org/officeDocument/2006/math" xmlns:v="urn:schemas-microsoft-com:vml" xmlns:wp14="http://schemas.microsoft.com/office/word/2010/wordprocessingDrawing" xmlns:wp="http://schemas.openxmlformats.org/drawingml/2006/wordprocessingDrawing" xmlns:w10="urn:schemas-microsoft-com:office:word" xmlns:w="http://schemas.openxmlformats.org/wordprocessingml/2006/main" xmlns:w14="http://schemas.microsoft.com/office/word/2010/wordml" xmlns:w15="http://schemas.microsoft.com/office/word/2012/wordml" xmlns:w16cex="http://schemas.microsoft.com/office/word/2018/wordml/cex" xmlns:w16cid="http://schemas.microsoft.com/office/word/2016/wordml/cid" xmlns:w16="http://schemas.microsoft.com/office/word/2018/wordml" xmlns:w16du="http://schemas.microsoft.com/office/word/2023/wordml/word16du" xmlns:w16sdtdh="http://schemas.microsoft.com/office/word/2020/wordml/sdtdatahash" xmlns:w16sdtfl="http://schemas.microsoft.com/office/word/2024/wordml/sdtformatlock" xmlns:w16se="http://schemas.microsoft.com/office/word/2015/wordml/symex" xmlns:wpg="http://schemas.microsoft.com/office/word/2010/wordprocessingGroup" xmlns:wpi="http://schemas.microsoft.com/office/word/2010/wordprocessingInk" xmlns:wne="http://schemas.microsoft.com/office/word/2006/wordml" xmlns:wps="http://schemas.microsoft.com/office/word/2010/wordprocessingShape" mc:Ignorable="w14 w15 w16se w16cid w16 w16cex w16sdtdh w16sdtfl w16du wp14">
   <w:p>
     <w:pPr>
       <w:pStyle w:val="Header"/>
@@ -2219,7 +2256,7 @@
 </file>
 
 <file path=word/header3.xml><?xml version="1.0" encoding="utf-8"?>
-<w:hdr xmlns:wpc="http://schemas.microsoft.com/office/word/2010/wordprocessingCanvas" xmlns:mc="http://schemas.openxmlformats.org/markup-compatibility/2006" xmlns:o="urn:schemas-microsoft-com:office:office" xmlns:r="http://schemas.openxmlformats.org/officeDocument/2006/relationships" xmlns:m="http://schemas.openxmlformats.org/officeDocument/2006/math" xmlns:v="urn:schemas-microsoft-com:vml" xmlns:wp14="http://schemas.microsoft.com/office/word/2010/wordprocessingDrawing" xmlns:wp="http://schemas.openxmlformats.org/drawingml/2006/wordprocessingDrawing" xmlns:w10="urn:schemas-microsoft-com:office:word" xmlns:w="http://schemas.openxmlformats.org/wordprocessingml/2006/main" xmlns:w14="http://schemas.microsoft.com/office/word/2010/wordml" xmlns:w15="http://schemas.microsoft.com/office/word/2012/wordml" xmlns:wpg="http://schemas.microsoft.com/office/word/2010/wordprocessingGroup" xmlns:wpi="http://schemas.microsoft.com/office/word/2010/wordprocessingInk" xmlns:wne="http://schemas.microsoft.com/office/word/2006/wordml" xmlns:wps="http://schemas.microsoft.com/office/word/2010/wordprocessingShape" mc:Ignorable="w14 w15 wp14">
+<w:hdr xmlns:wpc="http://schemas.microsoft.com/office/word/2010/wordprocessingCanvas" xmlns:cx="http://schemas.microsoft.com/office/drawing/2014/chartex" xmlns:cx1="http://schemas.microsoft.com/office/drawing/2015/9/8/chartex" xmlns:cx2="http://schemas.microsoft.com/office/drawing/2015/10/21/chartex" xmlns:cx3="http://schemas.microsoft.com/office/drawing/2016/5/9/chartex" xmlns:cx4="http://schemas.microsoft.com/office/drawing/2016/5/10/chartex" xmlns:cx5="http://schemas.microsoft.com/office/drawing/2016/5/11/chartex" xmlns:cx6="http://schemas.microsoft.com/office/drawing/2016/5/12/chartex" xmlns:cx7="http://schemas.microsoft.com/office/drawing/2016/5/13/chartex" xmlns:cx8="http://schemas.microsoft.com/office/drawing/2016/5/14/chartex" xmlns:mc="http://schemas.openxmlformats.org/markup-compatibility/2006" xmlns:aink="http://schemas.microsoft.com/office/drawing/2016/ink" xmlns:am3d="http://schemas.microsoft.com/office/drawing/2017/model3d" xmlns:o="urn:schemas-microsoft-com:office:office" xmlns:oel="http://schemas.microsoft.com/office/2019/extlst" xmlns:r="http://schemas.openxmlformats.org/officeDocument/2006/relationships" xmlns:m="http://schemas.openxmlformats.org/officeDocument/2006/math" xmlns:v="urn:schemas-microsoft-com:vml" xmlns:wp14="http://schemas.microsoft.com/office/word/2010/wordprocessingDrawing" xmlns:wp="http://schemas.openxmlformats.org/drawingml/2006/wordprocessingDrawing" xmlns:w10="urn:schemas-microsoft-com:office:word" xmlns:w="http://schemas.openxmlformats.org/wordprocessingml/2006/main" xmlns:w14="http://schemas.microsoft.com/office/word/2010/wordml" xmlns:w15="http://schemas.microsoft.com/office/word/2012/wordml" xmlns:w16cex="http://schemas.microsoft.com/office/word/2018/wordml/cex" xmlns:w16cid="http://schemas.microsoft.com/office/word/2016/wordml/cid" xmlns:w16="http://schemas.microsoft.com/office/word/2018/wordml" xmlns:w16du="http://schemas.microsoft.com/office/word/2023/wordml/word16du" xmlns:w16sdtdh="http://schemas.microsoft.com/office/word/2020/wordml/sdtdatahash" xmlns:w16sdtfl="http://schemas.microsoft.com/office/word/2024/wordml/sdtformatlock" xmlns:w16se="http://schemas.microsoft.com/office/word/2015/wordml/symex" xmlns:wpg="http://schemas.microsoft.com/office/word/2010/wordprocessingGroup" xmlns:wpi="http://schemas.microsoft.com/office/word/2010/wordprocessingInk" xmlns:wne="http://schemas.microsoft.com/office/word/2006/wordml" xmlns:wps="http://schemas.microsoft.com/office/word/2010/wordprocessingShape" mc:Ignorable="w14 w15 w16se w16cid w16 w16cex w16sdtdh w16sdtfl w16du wp14">
   <w:p>
     <w:pPr>
       <w:pStyle w:val="Header"/>
@@ -2229,7 +2266,7 @@
 </file>
 
 <file path=word/numbering.xml><?xml version="1.0" encoding="utf-8"?>
-<w:numbering xmlns:wpc="http://schemas.microsoft.com/office/word/2010/wordprocessingCanvas" xmlns:mc="http://schemas.openxmlformats.org/markup-compatibility/2006" xmlns:o="urn:schemas-microsoft-com:office:office" xmlns:r="http://schemas.openxmlformats.org/officeDocument/2006/relationships" xmlns:m="http://schemas.openxmlformats.org/officeDocument/2006/math" xmlns:v="urn:schemas-microsoft-com:vml" xmlns:wp14="http://schemas.microsoft.com/office/word/2010/wordprocessingDrawing" xmlns:wp="http://schemas.openxmlformats.org/drawingml/2006/wordprocessingDrawing" xmlns:w10="urn:schemas-microsoft-com:office:word" xmlns:w="http://schemas.openxmlformats.org/wordprocessingml/2006/main" xmlns:w14="http://schemas.microsoft.com/office/word/2010/wordml" xmlns:w15="http://schemas.microsoft.com/office/word/2012/wordml" xmlns:wpg="http://schemas.microsoft.com/office/word/2010/wordprocessingGroup" xmlns:wpi="http://schemas.microsoft.com/office/word/2010/wordprocessingInk" xmlns:wne="http://schemas.microsoft.com/office/word/2006/wordml" xmlns:wps="http://schemas.microsoft.com/office/word/2010/wordprocessingShape" mc:Ignorable="w14 w15 wp14">
+<w:numbering xmlns:wpc="http://schemas.microsoft.com/office/word/2010/wordprocessingCanvas" xmlns:cx="http://schemas.microsoft.com/office/drawing/2014/chartex" xmlns:cx1="http://schemas.microsoft.com/office/drawing/2015/9/8/chartex" xmlns:cx2="http://schemas.microsoft.com/office/drawing/2015/10/21/chartex" xmlns:cx3="http://schemas.microsoft.com/office/drawing/2016/5/9/chartex" xmlns:cx4="http://schemas.microsoft.com/office/drawing/2016/5/10/chartex" xmlns:cx5="http://schemas.microsoft.com/office/drawing/2016/5/11/chartex" xmlns:cx6="http://schemas.microsoft.com/office/drawing/2016/5/12/chartex" xmlns:cx7="http://schemas.microsoft.com/office/drawing/2016/5/13/chartex" xmlns:cx8="http://schemas.microsoft.com/office/drawing/2016/5/14/chartex" xmlns:mc="http://schemas.openxmlformats.org/markup-compatibility/2006" xmlns:aink="http://schemas.microsoft.com/office/drawing/2016/ink" xmlns:am3d="http://schemas.microsoft.com/office/drawing/2017/model3d" xmlns:o="urn:schemas-microsoft-com:office:office" xmlns:oel="http://schemas.microsoft.com/office/2019/extlst" xmlns:r="http://schemas.openxmlformats.org/officeDocument/2006/relationships" xmlns:m="http://schemas.openxmlformats.org/officeDocument/2006/math" xmlns:v="urn:schemas-microsoft-com:vml" xmlns:wp14="http://schemas.microsoft.com/office/word/2010/wordprocessingDrawing" xmlns:wp="http://schemas.openxmlformats.org/drawingml/2006/wordprocessingDrawing" xmlns:w10="urn:schemas-microsoft-com:office:word" xmlns:w="http://schemas.openxmlformats.org/wordprocessingml/2006/main" xmlns:w14="http://schemas.microsoft.com/office/word/2010/wordml" xmlns:w15="http://schemas.microsoft.com/office/word/2012/wordml" xmlns:w16cex="http://schemas.microsoft.com/office/word/2018/wordml/cex" xmlns:w16cid="http://schemas.microsoft.com/office/word/2016/wordml/cid" xmlns:w16="http://schemas.microsoft.com/office/word/2018/wordml" xmlns:w16du="http://schemas.microsoft.com/office/word/2023/wordml/word16du" xmlns:w16sdtdh="http://schemas.microsoft.com/office/word/2020/wordml/sdtdatahash" xmlns:w16sdtfl="http://schemas.microsoft.com/office/word/2024/wordml/sdtformatlock" xmlns:w16se="http://schemas.microsoft.com/office/word/2015/wordml/symex" xmlns:wpg="http://schemas.microsoft.com/office/word/2010/wordprocessingGroup" xmlns:wpi="http://schemas.microsoft.com/office/word/2010/wordprocessingInk" xmlns:wne="http://schemas.microsoft.com/office/word/2006/wordml" xmlns:wps="http://schemas.microsoft.com/office/word/2010/wordprocessingShape" mc:Ignorable="w14 w15 w16se w16cid w16 w16cex w16sdtdh w16sdtfl w16du wp14">
   <w:abstractNum w:abstractNumId="0" w15:restartNumberingAfterBreak="0">
     <w:nsid w:val="FFFFFFFE"/>
     <w:multiLevelType w:val="singleLevel"/>
@@ -8657,130 +8694,130 @@
       </w:rPr>
     </w:lvl>
   </w:abstractNum>
-  <w:num w:numId="1">
+  <w:num w:numId="1" w16cid:durableId="68502088">
     <w:abstractNumId w:val="45"/>
   </w:num>
-  <w:num w:numId="2">
+  <w:num w:numId="2" w16cid:durableId="770275446">
     <w:abstractNumId w:val="15"/>
   </w:num>
-  <w:num w:numId="3">
+  <w:num w:numId="3" w16cid:durableId="317391898">
     <w:abstractNumId w:val="42"/>
   </w:num>
-  <w:num w:numId="4">
+  <w:num w:numId="4" w16cid:durableId="1978341233">
     <w:abstractNumId w:val="14"/>
   </w:num>
-  <w:num w:numId="5">
+  <w:num w:numId="5" w16cid:durableId="1690182305">
     <w:abstractNumId w:val="22"/>
   </w:num>
-  <w:num w:numId="6">
+  <w:num w:numId="6" w16cid:durableId="732041592">
     <w:abstractNumId w:val="44"/>
   </w:num>
-  <w:num w:numId="7">
+  <w:num w:numId="7" w16cid:durableId="1366373355">
     <w:abstractNumId w:val="30"/>
   </w:num>
-  <w:num w:numId="8">
+  <w:num w:numId="8" w16cid:durableId="804934654">
     <w:abstractNumId w:val="12"/>
   </w:num>
-  <w:num w:numId="9">
+  <w:num w:numId="9" w16cid:durableId="1340308316">
     <w:abstractNumId w:val="24"/>
   </w:num>
-  <w:num w:numId="10">
+  <w:num w:numId="10" w16cid:durableId="37554709">
     <w:abstractNumId w:val="1"/>
   </w:num>
-  <w:num w:numId="11">
+  <w:num w:numId="11" w16cid:durableId="1023167084">
     <w:abstractNumId w:val="18"/>
   </w:num>
-  <w:num w:numId="12">
+  <w:num w:numId="12" w16cid:durableId="510607034">
     <w:abstractNumId w:val="7"/>
   </w:num>
-  <w:num w:numId="13">
+  <w:num w:numId="13" w16cid:durableId="1479372755">
     <w:abstractNumId w:val="16"/>
   </w:num>
-  <w:num w:numId="14">
+  <w:num w:numId="14" w16cid:durableId="1678579469">
     <w:abstractNumId w:val="47"/>
   </w:num>
-  <w:num w:numId="15">
+  <w:num w:numId="15" w16cid:durableId="1960451420">
     <w:abstractNumId w:val="49"/>
   </w:num>
-  <w:num w:numId="16">
+  <w:num w:numId="16" w16cid:durableId="1175876058">
     <w:abstractNumId w:val="48"/>
   </w:num>
-  <w:num w:numId="17">
+  <w:num w:numId="17" w16cid:durableId="755201892">
     <w:abstractNumId w:val="40"/>
   </w:num>
-  <w:num w:numId="18">
+  <w:num w:numId="18" w16cid:durableId="409934869">
     <w:abstractNumId w:val="33"/>
   </w:num>
-  <w:num w:numId="19">
+  <w:num w:numId="19" w16cid:durableId="758060363">
     <w:abstractNumId w:val="36"/>
   </w:num>
-  <w:num w:numId="20">
+  <w:num w:numId="20" w16cid:durableId="1830711513">
     <w:abstractNumId w:val="34"/>
   </w:num>
-  <w:num w:numId="21">
+  <w:num w:numId="21" w16cid:durableId="1919246623">
     <w:abstractNumId w:val="19"/>
   </w:num>
-  <w:num w:numId="22">
+  <w:num w:numId="22" w16cid:durableId="890313291">
     <w:abstractNumId w:val="3"/>
   </w:num>
-  <w:num w:numId="23">
+  <w:num w:numId="23" w16cid:durableId="1370911087">
     <w:abstractNumId w:val="20"/>
   </w:num>
-  <w:num w:numId="24">
+  <w:num w:numId="24" w16cid:durableId="1663436742">
     <w:abstractNumId w:val="43"/>
   </w:num>
-  <w:num w:numId="25">
+  <w:num w:numId="25" w16cid:durableId="1964991856">
     <w:abstractNumId w:val="23"/>
   </w:num>
-  <w:num w:numId="26">
+  <w:num w:numId="26" w16cid:durableId="1675571967">
     <w:abstractNumId w:val="8"/>
   </w:num>
-  <w:num w:numId="27">
+  <w:num w:numId="27" w16cid:durableId="2036731728">
     <w:abstractNumId w:val="26"/>
   </w:num>
-  <w:num w:numId="28">
+  <w:num w:numId="28" w16cid:durableId="829710515">
     <w:abstractNumId w:val="38"/>
   </w:num>
-  <w:num w:numId="29">
+  <w:num w:numId="29" w16cid:durableId="1985961441">
     <w:abstractNumId w:val="37"/>
   </w:num>
-  <w:num w:numId="30">
+  <w:num w:numId="30" w16cid:durableId="1130125196">
     <w:abstractNumId w:val="17"/>
   </w:num>
-  <w:num w:numId="31">
+  <w:num w:numId="31" w16cid:durableId="1930967124">
     <w:abstractNumId w:val="5"/>
   </w:num>
-  <w:num w:numId="32">
+  <w:num w:numId="32" w16cid:durableId="77675733">
     <w:abstractNumId w:val="9"/>
   </w:num>
-  <w:num w:numId="33">
+  <w:num w:numId="33" w16cid:durableId="2036224849">
     <w:abstractNumId w:val="32"/>
   </w:num>
-  <w:num w:numId="34">
+  <w:num w:numId="34" w16cid:durableId="1526476090">
     <w:abstractNumId w:val="13"/>
   </w:num>
-  <w:num w:numId="35">
+  <w:num w:numId="35" w16cid:durableId="1419718417">
     <w:abstractNumId w:val="11"/>
   </w:num>
-  <w:num w:numId="36">
+  <w:num w:numId="36" w16cid:durableId="684400820">
     <w:abstractNumId w:val="28"/>
   </w:num>
-  <w:num w:numId="37">
+  <w:num w:numId="37" w16cid:durableId="475682540">
     <w:abstractNumId w:val="41"/>
   </w:num>
-  <w:num w:numId="38">
+  <w:num w:numId="38" w16cid:durableId="564612554">
     <w:abstractNumId w:val="21"/>
   </w:num>
-  <w:num w:numId="39">
+  <w:num w:numId="39" w16cid:durableId="1497724928">
     <w:abstractNumId w:val="31"/>
   </w:num>
-  <w:num w:numId="40">
+  <w:num w:numId="40" w16cid:durableId="1255283948">
     <w:abstractNumId w:val="2"/>
   </w:num>
-  <w:num w:numId="41">
+  <w:num w:numId="41" w16cid:durableId="101540132">
     <w:abstractNumId w:val="29"/>
   </w:num>
-  <w:num w:numId="42">
+  <w:num w:numId="42" w16cid:durableId="292294282">
     <w:abstractNumId w:val="0"/>
     <w:lvlOverride w:ilvl="0">
       <w:lvl w:ilvl="0">
@@ -8798,35 +8835,35 @@
       </w:lvl>
     </w:lvlOverride>
   </w:num>
-  <w:num w:numId="43">
+  <w:num w:numId="43" w16cid:durableId="1706170929">
     <w:abstractNumId w:val="27"/>
   </w:num>
-  <w:num w:numId="44">
+  <w:num w:numId="44" w16cid:durableId="1057436367">
     <w:abstractNumId w:val="35"/>
   </w:num>
-  <w:num w:numId="45">
+  <w:num w:numId="45" w16cid:durableId="979387089">
     <w:abstractNumId w:val="25"/>
   </w:num>
-  <w:num w:numId="46">
+  <w:num w:numId="46" w16cid:durableId="208037380">
     <w:abstractNumId w:val="4"/>
   </w:num>
-  <w:num w:numId="47">
+  <w:num w:numId="47" w16cid:durableId="1987663125">
     <w:abstractNumId w:val="39"/>
   </w:num>
-  <w:num w:numId="48">
+  <w:num w:numId="48" w16cid:durableId="543837367">
     <w:abstractNumId w:val="6"/>
   </w:num>
-  <w:num w:numId="49">
+  <w:num w:numId="49" w16cid:durableId="351343020">
     <w:abstractNumId w:val="10"/>
   </w:num>
-  <w:num w:numId="50">
+  <w:num w:numId="50" w16cid:durableId="107047101">
     <w:abstractNumId w:val="46"/>
   </w:num>
 </w:numbering>
 </file>
 
 <file path=word/styles.xml><?xml version="1.0" encoding="utf-8"?>
-<w:styles xmlns:mc="http://schemas.openxmlformats.org/markup-compatibility/2006" xmlns:r="http://schemas.openxmlformats.org/officeDocument/2006/relationships" xmlns:w="http://schemas.openxmlformats.org/wordprocessingml/2006/main" xmlns:w14="http://schemas.microsoft.com/office/word/2010/wordml" xmlns:w15="http://schemas.microsoft.com/office/word/2012/wordml" mc:Ignorable="w14 w15">
+<w:styles xmlns:mc="http://schemas.openxmlformats.org/markup-compatibility/2006" xmlns:r="http://schemas.openxmlformats.org/officeDocument/2006/relationships" xmlns:w="http://schemas.openxmlformats.org/wordprocessingml/2006/main" xmlns:w14="http://schemas.microsoft.com/office/word/2010/wordml" xmlns:w15="http://schemas.microsoft.com/office/word/2012/wordml" xmlns:w16cex="http://schemas.microsoft.com/office/word/2018/wordml/cex" xmlns:w16cid="http://schemas.microsoft.com/office/word/2016/wordml/cid" xmlns:w16="http://schemas.microsoft.com/office/word/2018/wordml" xmlns:w16du="http://schemas.microsoft.com/office/word/2023/wordml/word16du" xmlns:w16sdtdh="http://schemas.microsoft.com/office/word/2020/wordml/sdtdatahash" xmlns:w16sdtfl="http://schemas.microsoft.com/office/word/2024/wordml/sdtformatlock" xmlns:w16se="http://schemas.microsoft.com/office/word/2015/wordml/symex" mc:Ignorable="w14 w15 w16se w16cid w16 w16cex w16sdtdh w16sdtfl w16du">
   <w:docDefaults>
     <w:rPrDefault>
       <w:rPr>
@@ -8836,7 +8873,7 @@
     </w:rPrDefault>
     <w:pPrDefault/>
   </w:docDefaults>
-  <w:latentStyles w:defLockedState="0" w:defUIPriority="0" w:defSemiHidden="0" w:defUnhideWhenUsed="0" w:defQFormat="0" w:count="371">
+  <w:latentStyles w:defLockedState="0" w:defUIPriority="0" w:defSemiHidden="0" w:defUnhideWhenUsed="0" w:defQFormat="0" w:count="376">
     <w:lsdException w:name="Normal" w:qFormat="1"/>
     <w:lsdException w:name="heading 1" w:qFormat="1"/>
     <w:lsdException w:name="heading 2" w:qFormat="1"/>
@@ -9111,6 +9148,11 @@
     <w:lsdException w:name="List Table 5 Dark Accent 6" w:uiPriority="50"/>
     <w:lsdException w:name="List Table 6 Colorful Accent 6" w:uiPriority="51"/>
     <w:lsdException w:name="List Table 7 Colorful Accent 6" w:uiPriority="52"/>
+    <w:lsdException w:name="Mention" w:semiHidden="1" w:uiPriority="99" w:unhideWhenUsed="1"/>
+    <w:lsdException w:name="Smart Hyperlink" w:semiHidden="1" w:uiPriority="99" w:unhideWhenUsed="1"/>
+    <w:lsdException w:name="Hashtag" w:semiHidden="1" w:uiPriority="99" w:unhideWhenUsed="1"/>
+    <w:lsdException w:name="Unresolved Mention" w:semiHidden="1" w:uiPriority="99" w:unhideWhenUsed="1"/>
+    <w:lsdException w:name="Smart Link" w:semiHidden="1" w:uiPriority="99" w:unhideWhenUsed="1"/>
   </w:latentStyles>
   <w:style w:type="paragraph" w:default="1" w:styleId="Normal">
     <w:name w:val="Normal"/>

</xml_diff>